<commit_message>
Schema Handler part 1
</commit_message>
<xml_diff>
--- a/meta/Project Info/Data SOP part 2 240424.docx
+++ b/meta/Project Info/Data SOP part 2 240424.docx
@@ -1,6 +1,6 @@
 
 <file path=word/document.xml><?xml version="1.0" encoding="utf-8"?>
-<w:document xmlns:wpc="http://schemas.microsoft.com/office/word/2010/wordprocessingCanvas" xmlns:cx="http://schemas.microsoft.com/office/drawing/2014/chartex" xmlns:cx1="http://schemas.microsoft.com/office/drawing/2015/9/8/chartex" xmlns:cx2="http://schemas.microsoft.com/office/drawing/2015/10/21/chartex" xmlns:cx3="http://schemas.microsoft.com/office/drawing/2016/5/9/chartex" xmlns:cx4="http://schemas.microsoft.com/office/drawing/2016/5/10/chartex" xmlns:cx5="http://schemas.microsoft.com/office/drawing/2016/5/11/chartex" xmlns:cx6="http://schemas.microsoft.com/office/drawing/2016/5/12/chartex" xmlns:cx7="http://schemas.microsoft.com/office/drawing/2016/5/13/chartex" xmlns:cx8="http://schemas.microsoft.com/office/drawing/2016/5/14/chartex" xmlns:mc="http://schemas.openxmlformats.org/markup-compatibility/2006" xmlns:aink="http://schemas.microsoft.com/office/drawing/2016/ink" xmlns:am3d="http://schemas.microsoft.com/office/drawing/2017/model3d" xmlns:o="urn:schemas-microsoft-com:office:office" xmlns:oel="http://schemas.microsoft.com/office/2019/extlst" xmlns:r="http://schemas.openxmlformats.org/officeDocument/2006/relationships" xmlns:m="http://schemas.openxmlformats.org/officeDocument/2006/math" xmlns:v="urn:schemas-microsoft-com:vml" xmlns:wp14="http://schemas.microsoft.com/office/word/2010/wordprocessingDrawing" xmlns:wp="http://schemas.openxmlformats.org/drawingml/2006/wordprocessingDrawing" xmlns:w10="urn:schemas-microsoft-com:office:word" xmlns:w="http://schemas.openxmlformats.org/wordprocessingml/2006/main" xmlns:w14="http://schemas.microsoft.com/office/word/2010/wordml" xmlns:w15="http://schemas.microsoft.com/office/word/2012/wordml" xmlns:w16cex="http://schemas.microsoft.com/office/word/2018/wordml/cex" xmlns:w16cid="http://schemas.microsoft.com/office/word/2016/wordml/cid" xmlns:w16="http://schemas.microsoft.com/office/word/2018/wordml" xmlns:w16du="http://schemas.microsoft.com/office/word/2023/wordml/word16du" xmlns:w16sdtdh="http://schemas.microsoft.com/office/word/2020/wordml/sdtdatahash" xmlns:w16se="http://schemas.microsoft.com/office/word/2015/wordml/symex" xmlns:wpg="http://schemas.microsoft.com/office/word/2010/wordprocessingGroup" xmlns:wpi="http://schemas.microsoft.com/office/word/2010/wordprocessingInk" xmlns:wne="http://schemas.microsoft.com/office/word/2006/wordml" xmlns:wps="http://schemas.microsoft.com/office/word/2010/wordprocessingShape" mc:Ignorable="w14 w15 w16se w16cid w16 w16cex w16sdtdh wp14">
+<w:document xmlns:wpc="http://schemas.microsoft.com/office/word/2010/wordprocessingCanvas" xmlns:cx="http://schemas.microsoft.com/office/drawing/2014/chartex" xmlns:cx1="http://schemas.microsoft.com/office/drawing/2015/9/8/chartex" xmlns:cx2="http://schemas.microsoft.com/office/drawing/2015/10/21/chartex" xmlns:cx3="http://schemas.microsoft.com/office/drawing/2016/5/9/chartex" xmlns:cx4="http://schemas.microsoft.com/office/drawing/2016/5/10/chartex" xmlns:cx5="http://schemas.microsoft.com/office/drawing/2016/5/11/chartex" xmlns:cx6="http://schemas.microsoft.com/office/drawing/2016/5/12/chartex" xmlns:cx7="http://schemas.microsoft.com/office/drawing/2016/5/13/chartex" xmlns:cx8="http://schemas.microsoft.com/office/drawing/2016/5/14/chartex" xmlns:mc="http://schemas.openxmlformats.org/markup-compatibility/2006" xmlns:aink="http://schemas.microsoft.com/office/drawing/2016/ink" xmlns:am3d="http://schemas.microsoft.com/office/drawing/2017/model3d" xmlns:o="urn:schemas-microsoft-com:office:office" xmlns:oel="http://schemas.microsoft.com/office/2019/extlst" xmlns:r="http://schemas.openxmlformats.org/officeDocument/2006/relationships" xmlns:m="http://schemas.openxmlformats.org/officeDocument/2006/math" xmlns:v="urn:schemas-microsoft-com:vml" xmlns:wp14="http://schemas.microsoft.com/office/word/2010/wordprocessingDrawing" xmlns:wp="http://schemas.openxmlformats.org/drawingml/2006/wordprocessingDrawing" xmlns:w10="urn:schemas-microsoft-com:office:word" xmlns:w="http://schemas.openxmlformats.org/wordprocessingml/2006/main" xmlns:w14="http://schemas.microsoft.com/office/word/2010/wordml" xmlns:w15="http://schemas.microsoft.com/office/word/2012/wordml" xmlns:w16cex="http://schemas.microsoft.com/office/word/2018/wordml/cex" xmlns:w16cid="http://schemas.microsoft.com/office/word/2016/wordml/cid" xmlns:w16="http://schemas.microsoft.com/office/word/2018/wordml" xmlns:w16du="http://schemas.microsoft.com/office/word/2023/wordml/word16du" xmlns:w16sdtdh="http://schemas.microsoft.com/office/word/2020/wordml/sdtdatahash" xmlns:w16sdtfl="http://schemas.microsoft.com/office/word/2024/wordml/sdtformatlock" xmlns:w16se="http://schemas.microsoft.com/office/word/2015/wordml/symex" xmlns:wpg="http://schemas.microsoft.com/office/word/2010/wordprocessingGroup" xmlns:wpi="http://schemas.microsoft.com/office/word/2010/wordprocessingInk" xmlns:wne="http://schemas.microsoft.com/office/word/2006/wordml" xmlns:wps="http://schemas.microsoft.com/office/word/2010/wordprocessingShape" mc:Ignorable="w14 w15 w16se w16cid w16 w16cex w16sdtdh w16sdtfl w16du wp14">
   <w:body>
     <w:p>
       <w:pPr>
@@ -959,7 +959,6 @@
       </w:pPr>
       <w:bookmarkStart w:id="4" w:name="_Toc164929102"/>
       <w:r>
-        <w:lastRenderedPageBreak/>
         <w:t>Building the metadata</w:t>
       </w:r>
       <w:bookmarkEnd w:id="4"/>
@@ -1212,6 +1211,7 @@
                 <w:sz w:val="20"/>
                 <w:szCs w:val="20"/>
               </w:rPr>
+              <w:lastRenderedPageBreak/>
               <w:t>TSV</w:t>
             </w:r>
           </w:p>
@@ -2415,11 +2415,7 @@
         <w:t>unique to</w:t>
       </w:r>
       <w:r>
-        <w:t xml:space="preserve"> that assay. If the equipment is not proprietary, it does not need to be identified. Non-proprietary equipment would be pipettes, chambers, dishes, tubes, etc. Proprietary equipment would be the JESS, the specific plate reader, a specific </w:t>
-      </w:r>
-      <w:r>
-        <w:lastRenderedPageBreak/>
-        <w:t>microscope, etc. Identify that equipment by manufacturer and model. Also indicate specific equipment settings (gain, etc.) used in the specific assay.</w:t>
+        <w:t xml:space="preserve"> that assay. If the equipment is not proprietary, it does not need to be identified. Non-proprietary equipment would be pipettes, chambers, dishes, tubes, etc. Proprietary equipment would be the JESS, the specific plate reader, a specific microscope, etc. Identify that equipment by manufacturer and model. Also indicate specific equipment settings (gain, etc.) used in the specific assay.</w:t>
       </w:r>
     </w:p>
     <w:p>
@@ -2439,7 +2435,11 @@
     </w:p>
     <w:p>
       <w:r>
-        <w:t>From the point of view of identifying and describing the specific data, the metadata would be complete. However, we don't do random, disconnected work. All our work is part of something bigger. This is when you identify these connections. These connections will also make it easier for the data scientist or PIs to unite individual metadata into combined metadata for a comprehensive deposit.</w:t>
+        <w:t xml:space="preserve">From the point of view of identifying and describing the specific data, the metadata would be complete. However, we don't do random, disconnected work. All our work is part of something bigger. This is when you identify these connections. These connections will also make it easier </w:t>
+      </w:r>
+      <w:r>
+        <w:lastRenderedPageBreak/>
+        <w:t>for the data scientist or PIs to unite individual metadata into combined metadata for a comprehensive deposit.</w:t>
       </w:r>
     </w:p>
     <w:p>
@@ -2547,14 +2547,9 @@
         <w:t xml:space="preserve">mature </w:t>
       </w:r>
       <w:r>
-        <w:t xml:space="preserve">metadata </w:t>
-      </w:r>
-      <w:proofErr w:type="gramStart"/>
-      <w:r>
-        <w:t>structure</w:t>
+        <w:t>metadata structure</w:t>
       </w:r>
       <w:bookmarkEnd w:id="10"/>
-      <w:proofErr w:type="gramEnd"/>
     </w:p>
     <w:p>
       <w:r>
@@ -2681,7 +2676,6 @@
         </w:numPr>
       </w:pPr>
       <w:r>
-        <w:lastRenderedPageBreak/>
         <w:t>Assay</w:t>
       </w:r>
     </w:p>
@@ -2740,13 +2734,8 @@
         </w:numPr>
       </w:pPr>
       <w:r>
-        <w:t xml:space="preserve">Assay start </w:t>
-      </w:r>
-      <w:proofErr w:type="gramStart"/>
-      <w:r>
-        <w:t>date</w:t>
-      </w:r>
-      <w:proofErr w:type="gramEnd"/>
+        <w:t>Assay start date</w:t>
+      </w:r>
     </w:p>
     <w:p>
       <w:pPr>
@@ -2805,6 +2794,7 @@
         </w:numPr>
       </w:pPr>
       <w:r>
+        <w:lastRenderedPageBreak/>
         <w:t>Assay materials/reagents (e.g., kit name)</w:t>
       </w:r>
     </w:p>
@@ -2916,7 +2906,7 @@
 </file>
 
 <file path=word/endnotes.xml><?xml version="1.0" encoding="utf-8"?>
-<w:endnotes xmlns:wpc="http://schemas.microsoft.com/office/word/2010/wordprocessingCanvas" xmlns:cx="http://schemas.microsoft.com/office/drawing/2014/chartex" xmlns:cx1="http://schemas.microsoft.com/office/drawing/2015/9/8/chartex" xmlns:cx2="http://schemas.microsoft.com/office/drawing/2015/10/21/chartex" xmlns:cx3="http://schemas.microsoft.com/office/drawing/2016/5/9/chartex" xmlns:cx4="http://schemas.microsoft.com/office/drawing/2016/5/10/chartex" xmlns:cx5="http://schemas.microsoft.com/office/drawing/2016/5/11/chartex" xmlns:cx6="http://schemas.microsoft.com/office/drawing/2016/5/12/chartex" xmlns:cx7="http://schemas.microsoft.com/office/drawing/2016/5/13/chartex" xmlns:cx8="http://schemas.microsoft.com/office/drawing/2016/5/14/chartex" xmlns:mc="http://schemas.openxmlformats.org/markup-compatibility/2006" xmlns:aink="http://schemas.microsoft.com/office/drawing/2016/ink" xmlns:am3d="http://schemas.microsoft.com/office/drawing/2017/model3d" xmlns:o="urn:schemas-microsoft-com:office:office" xmlns:oel="http://schemas.microsoft.com/office/2019/extlst" xmlns:r="http://schemas.openxmlformats.org/officeDocument/2006/relationships" xmlns:m="http://schemas.openxmlformats.org/officeDocument/2006/math" xmlns:v="urn:schemas-microsoft-com:vml" xmlns:wp14="http://schemas.microsoft.com/office/word/2010/wordprocessingDrawing" xmlns:wp="http://schemas.openxmlformats.org/drawingml/2006/wordprocessingDrawing" xmlns:w10="urn:schemas-microsoft-com:office:word" xmlns:w="http://schemas.openxmlformats.org/wordprocessingml/2006/main" xmlns:w14="http://schemas.microsoft.com/office/word/2010/wordml" xmlns:w15="http://schemas.microsoft.com/office/word/2012/wordml" xmlns:w16cex="http://schemas.microsoft.com/office/word/2018/wordml/cex" xmlns:w16cid="http://schemas.microsoft.com/office/word/2016/wordml/cid" xmlns:w16="http://schemas.microsoft.com/office/word/2018/wordml" xmlns:w16du="http://schemas.microsoft.com/office/word/2023/wordml/word16du" xmlns:w16sdtdh="http://schemas.microsoft.com/office/word/2020/wordml/sdtdatahash" xmlns:w16se="http://schemas.microsoft.com/office/word/2015/wordml/symex" xmlns:wpg="http://schemas.microsoft.com/office/word/2010/wordprocessingGroup" xmlns:wpi="http://schemas.microsoft.com/office/word/2010/wordprocessingInk" xmlns:wne="http://schemas.microsoft.com/office/word/2006/wordml" xmlns:wps="http://schemas.microsoft.com/office/word/2010/wordprocessingShape" mc:Ignorable="w14 w15 w16se w16cid w16 w16cex w16sdtdh wp14">
+<w:endnotes xmlns:wpc="http://schemas.microsoft.com/office/word/2010/wordprocessingCanvas" xmlns:cx="http://schemas.microsoft.com/office/drawing/2014/chartex" xmlns:cx1="http://schemas.microsoft.com/office/drawing/2015/9/8/chartex" xmlns:cx2="http://schemas.microsoft.com/office/drawing/2015/10/21/chartex" xmlns:cx3="http://schemas.microsoft.com/office/drawing/2016/5/9/chartex" xmlns:cx4="http://schemas.microsoft.com/office/drawing/2016/5/10/chartex" xmlns:cx5="http://schemas.microsoft.com/office/drawing/2016/5/11/chartex" xmlns:cx6="http://schemas.microsoft.com/office/drawing/2016/5/12/chartex" xmlns:cx7="http://schemas.microsoft.com/office/drawing/2016/5/13/chartex" xmlns:cx8="http://schemas.microsoft.com/office/drawing/2016/5/14/chartex" xmlns:mc="http://schemas.openxmlformats.org/markup-compatibility/2006" xmlns:aink="http://schemas.microsoft.com/office/drawing/2016/ink" xmlns:am3d="http://schemas.microsoft.com/office/drawing/2017/model3d" xmlns:o="urn:schemas-microsoft-com:office:office" xmlns:oel="http://schemas.microsoft.com/office/2019/extlst" xmlns:r="http://schemas.openxmlformats.org/officeDocument/2006/relationships" xmlns:m="http://schemas.openxmlformats.org/officeDocument/2006/math" xmlns:v="urn:schemas-microsoft-com:vml" xmlns:wp14="http://schemas.microsoft.com/office/word/2010/wordprocessingDrawing" xmlns:wp="http://schemas.openxmlformats.org/drawingml/2006/wordprocessingDrawing" xmlns:w10="urn:schemas-microsoft-com:office:word" xmlns:w="http://schemas.openxmlformats.org/wordprocessingml/2006/main" xmlns:w14="http://schemas.microsoft.com/office/word/2010/wordml" xmlns:w15="http://schemas.microsoft.com/office/word/2012/wordml" xmlns:w16cex="http://schemas.microsoft.com/office/word/2018/wordml/cex" xmlns:w16cid="http://schemas.microsoft.com/office/word/2016/wordml/cid" xmlns:w16="http://schemas.microsoft.com/office/word/2018/wordml" xmlns:w16du="http://schemas.microsoft.com/office/word/2023/wordml/word16du" xmlns:w16sdtdh="http://schemas.microsoft.com/office/word/2020/wordml/sdtdatahash" xmlns:w16sdtfl="http://schemas.microsoft.com/office/word/2024/wordml/sdtformatlock" xmlns:w16se="http://schemas.microsoft.com/office/word/2015/wordml/symex" xmlns:wpg="http://schemas.microsoft.com/office/word/2010/wordprocessingGroup" xmlns:wpi="http://schemas.microsoft.com/office/word/2010/wordprocessingInk" xmlns:wne="http://schemas.microsoft.com/office/word/2006/wordml" xmlns:wps="http://schemas.microsoft.com/office/word/2010/wordprocessingShape" mc:Ignorable="w14 w15 w16se w16cid w16 w16cex w16sdtdh w16sdtfl w16du wp14">
   <w:endnote w:type="separator" w:id="-1">
     <w:p>
       <w:pPr>
@@ -2941,7 +2931,7 @@
 </file>
 
 <file path=word/footer1.xml><?xml version="1.0" encoding="utf-8"?>
-<w:ftr xmlns:wpc="http://schemas.microsoft.com/office/word/2010/wordprocessingCanvas" xmlns:cx="http://schemas.microsoft.com/office/drawing/2014/chartex" xmlns:cx1="http://schemas.microsoft.com/office/drawing/2015/9/8/chartex" xmlns:cx2="http://schemas.microsoft.com/office/drawing/2015/10/21/chartex" xmlns:cx3="http://schemas.microsoft.com/office/drawing/2016/5/9/chartex" xmlns:cx4="http://schemas.microsoft.com/office/drawing/2016/5/10/chartex" xmlns:cx5="http://schemas.microsoft.com/office/drawing/2016/5/11/chartex" xmlns:cx6="http://schemas.microsoft.com/office/drawing/2016/5/12/chartex" xmlns:cx7="http://schemas.microsoft.com/office/drawing/2016/5/13/chartex" xmlns:cx8="http://schemas.microsoft.com/office/drawing/2016/5/14/chartex" xmlns:mc="http://schemas.openxmlformats.org/markup-compatibility/2006" xmlns:aink="http://schemas.microsoft.com/office/drawing/2016/ink" xmlns:am3d="http://schemas.microsoft.com/office/drawing/2017/model3d" xmlns:o="urn:schemas-microsoft-com:office:office" xmlns:oel="http://schemas.microsoft.com/office/2019/extlst" xmlns:r="http://schemas.openxmlformats.org/officeDocument/2006/relationships" xmlns:m="http://schemas.openxmlformats.org/officeDocument/2006/math" xmlns:v="urn:schemas-microsoft-com:vml" xmlns:wp14="http://schemas.microsoft.com/office/word/2010/wordprocessingDrawing" xmlns:wp="http://schemas.openxmlformats.org/drawingml/2006/wordprocessingDrawing" xmlns:w10="urn:schemas-microsoft-com:office:word" xmlns:w="http://schemas.openxmlformats.org/wordprocessingml/2006/main" xmlns:w14="http://schemas.microsoft.com/office/word/2010/wordml" xmlns:w15="http://schemas.microsoft.com/office/word/2012/wordml" xmlns:w16cex="http://schemas.microsoft.com/office/word/2018/wordml/cex" xmlns:w16cid="http://schemas.microsoft.com/office/word/2016/wordml/cid" xmlns:w16="http://schemas.microsoft.com/office/word/2018/wordml" xmlns:w16du="http://schemas.microsoft.com/office/word/2023/wordml/word16du" xmlns:w16sdtdh="http://schemas.microsoft.com/office/word/2020/wordml/sdtdatahash" xmlns:w16se="http://schemas.microsoft.com/office/word/2015/wordml/symex" xmlns:wpg="http://schemas.microsoft.com/office/word/2010/wordprocessingGroup" xmlns:wpi="http://schemas.microsoft.com/office/word/2010/wordprocessingInk" xmlns:wne="http://schemas.microsoft.com/office/word/2006/wordml" xmlns:wps="http://schemas.microsoft.com/office/word/2010/wordprocessingShape" mc:Ignorable="w14 w15 w16se w16cid w16 w16cex w16sdtdh wp14">
+<w:ftr xmlns:wpc="http://schemas.microsoft.com/office/word/2010/wordprocessingCanvas" xmlns:cx="http://schemas.microsoft.com/office/drawing/2014/chartex" xmlns:cx1="http://schemas.microsoft.com/office/drawing/2015/9/8/chartex" xmlns:cx2="http://schemas.microsoft.com/office/drawing/2015/10/21/chartex" xmlns:cx3="http://schemas.microsoft.com/office/drawing/2016/5/9/chartex" xmlns:cx4="http://schemas.microsoft.com/office/drawing/2016/5/10/chartex" xmlns:cx5="http://schemas.microsoft.com/office/drawing/2016/5/11/chartex" xmlns:cx6="http://schemas.microsoft.com/office/drawing/2016/5/12/chartex" xmlns:cx7="http://schemas.microsoft.com/office/drawing/2016/5/13/chartex" xmlns:cx8="http://schemas.microsoft.com/office/drawing/2016/5/14/chartex" xmlns:mc="http://schemas.openxmlformats.org/markup-compatibility/2006" xmlns:aink="http://schemas.microsoft.com/office/drawing/2016/ink" xmlns:am3d="http://schemas.microsoft.com/office/drawing/2017/model3d" xmlns:o="urn:schemas-microsoft-com:office:office" xmlns:oel="http://schemas.microsoft.com/office/2019/extlst" xmlns:r="http://schemas.openxmlformats.org/officeDocument/2006/relationships" xmlns:m="http://schemas.openxmlformats.org/officeDocument/2006/math" xmlns:v="urn:schemas-microsoft-com:vml" xmlns:wp14="http://schemas.microsoft.com/office/word/2010/wordprocessingDrawing" xmlns:wp="http://schemas.openxmlformats.org/drawingml/2006/wordprocessingDrawing" xmlns:w10="urn:schemas-microsoft-com:office:word" xmlns:w="http://schemas.openxmlformats.org/wordprocessingml/2006/main" xmlns:w14="http://schemas.microsoft.com/office/word/2010/wordml" xmlns:w15="http://schemas.microsoft.com/office/word/2012/wordml" xmlns:w16cex="http://schemas.microsoft.com/office/word/2018/wordml/cex" xmlns:w16cid="http://schemas.microsoft.com/office/word/2016/wordml/cid" xmlns:w16="http://schemas.microsoft.com/office/word/2018/wordml" xmlns:w16du="http://schemas.microsoft.com/office/word/2023/wordml/word16du" xmlns:w16sdtdh="http://schemas.microsoft.com/office/word/2020/wordml/sdtdatahash" xmlns:w16sdtfl="http://schemas.microsoft.com/office/word/2024/wordml/sdtformatlock" xmlns:w16se="http://schemas.microsoft.com/office/word/2015/wordml/symex" xmlns:wpg="http://schemas.microsoft.com/office/word/2010/wordprocessingGroup" xmlns:wpi="http://schemas.microsoft.com/office/word/2010/wordprocessingInk" xmlns:wne="http://schemas.microsoft.com/office/word/2006/wordml" xmlns:wps="http://schemas.microsoft.com/office/word/2010/wordprocessingShape" mc:Ignorable="w14 w15 w16se w16cid w16 w16cex w16sdtdh w16sdtfl w16du wp14">
   <w:p>
     <w:pPr>
       <w:pBdr>
@@ -3421,7 +3411,7 @@
 </file>
 
 <file path=word/footer2.xml><?xml version="1.0" encoding="utf-8"?>
-<w:ftr xmlns:wpc="http://schemas.microsoft.com/office/word/2010/wordprocessingCanvas" xmlns:cx="http://schemas.microsoft.com/office/drawing/2014/chartex" xmlns:cx1="http://schemas.microsoft.com/office/drawing/2015/9/8/chartex" xmlns:cx2="http://schemas.microsoft.com/office/drawing/2015/10/21/chartex" xmlns:cx3="http://schemas.microsoft.com/office/drawing/2016/5/9/chartex" xmlns:cx4="http://schemas.microsoft.com/office/drawing/2016/5/10/chartex" xmlns:cx5="http://schemas.microsoft.com/office/drawing/2016/5/11/chartex" xmlns:cx6="http://schemas.microsoft.com/office/drawing/2016/5/12/chartex" xmlns:cx7="http://schemas.microsoft.com/office/drawing/2016/5/13/chartex" xmlns:cx8="http://schemas.microsoft.com/office/drawing/2016/5/14/chartex" xmlns:mc="http://schemas.openxmlformats.org/markup-compatibility/2006" xmlns:aink="http://schemas.microsoft.com/office/drawing/2016/ink" xmlns:am3d="http://schemas.microsoft.com/office/drawing/2017/model3d" xmlns:o="urn:schemas-microsoft-com:office:office" xmlns:oel="http://schemas.microsoft.com/office/2019/extlst" xmlns:r="http://schemas.openxmlformats.org/officeDocument/2006/relationships" xmlns:m="http://schemas.openxmlformats.org/officeDocument/2006/math" xmlns:v="urn:schemas-microsoft-com:vml" xmlns:wp14="http://schemas.microsoft.com/office/word/2010/wordprocessingDrawing" xmlns:wp="http://schemas.openxmlformats.org/drawingml/2006/wordprocessingDrawing" xmlns:w10="urn:schemas-microsoft-com:office:word" xmlns:w="http://schemas.openxmlformats.org/wordprocessingml/2006/main" xmlns:w14="http://schemas.microsoft.com/office/word/2010/wordml" xmlns:w15="http://schemas.microsoft.com/office/word/2012/wordml" xmlns:w16cex="http://schemas.microsoft.com/office/word/2018/wordml/cex" xmlns:w16cid="http://schemas.microsoft.com/office/word/2016/wordml/cid" xmlns:w16="http://schemas.microsoft.com/office/word/2018/wordml" xmlns:w16du="http://schemas.microsoft.com/office/word/2023/wordml/word16du" xmlns:w16sdtdh="http://schemas.microsoft.com/office/word/2020/wordml/sdtdatahash" xmlns:w16se="http://schemas.microsoft.com/office/word/2015/wordml/symex" xmlns:wpg="http://schemas.microsoft.com/office/word/2010/wordprocessingGroup" xmlns:wpi="http://schemas.microsoft.com/office/word/2010/wordprocessingInk" xmlns:wne="http://schemas.microsoft.com/office/word/2006/wordml" xmlns:wps="http://schemas.microsoft.com/office/word/2010/wordprocessingShape" mc:Ignorable="w14 w15 w16se w16cid w16 w16cex w16sdtdh wp14">
+<w:ftr xmlns:wpc="http://schemas.microsoft.com/office/word/2010/wordprocessingCanvas" xmlns:cx="http://schemas.microsoft.com/office/drawing/2014/chartex" xmlns:cx1="http://schemas.microsoft.com/office/drawing/2015/9/8/chartex" xmlns:cx2="http://schemas.microsoft.com/office/drawing/2015/10/21/chartex" xmlns:cx3="http://schemas.microsoft.com/office/drawing/2016/5/9/chartex" xmlns:cx4="http://schemas.microsoft.com/office/drawing/2016/5/10/chartex" xmlns:cx5="http://schemas.microsoft.com/office/drawing/2016/5/11/chartex" xmlns:cx6="http://schemas.microsoft.com/office/drawing/2016/5/12/chartex" xmlns:cx7="http://schemas.microsoft.com/office/drawing/2016/5/13/chartex" xmlns:cx8="http://schemas.microsoft.com/office/drawing/2016/5/14/chartex" xmlns:mc="http://schemas.openxmlformats.org/markup-compatibility/2006" xmlns:aink="http://schemas.microsoft.com/office/drawing/2016/ink" xmlns:am3d="http://schemas.microsoft.com/office/drawing/2017/model3d" xmlns:o="urn:schemas-microsoft-com:office:office" xmlns:oel="http://schemas.microsoft.com/office/2019/extlst" xmlns:r="http://schemas.openxmlformats.org/officeDocument/2006/relationships" xmlns:m="http://schemas.openxmlformats.org/officeDocument/2006/math" xmlns:v="urn:schemas-microsoft-com:vml" xmlns:wp14="http://schemas.microsoft.com/office/word/2010/wordprocessingDrawing" xmlns:wp="http://schemas.openxmlformats.org/drawingml/2006/wordprocessingDrawing" xmlns:w10="urn:schemas-microsoft-com:office:word" xmlns:w="http://schemas.openxmlformats.org/wordprocessingml/2006/main" xmlns:w14="http://schemas.microsoft.com/office/word/2010/wordml" xmlns:w15="http://schemas.microsoft.com/office/word/2012/wordml" xmlns:w16cex="http://schemas.microsoft.com/office/word/2018/wordml/cex" xmlns:w16cid="http://schemas.microsoft.com/office/word/2016/wordml/cid" xmlns:w16="http://schemas.microsoft.com/office/word/2018/wordml" xmlns:w16du="http://schemas.microsoft.com/office/word/2023/wordml/word16du" xmlns:w16sdtdh="http://schemas.microsoft.com/office/word/2020/wordml/sdtdatahash" xmlns:w16sdtfl="http://schemas.microsoft.com/office/word/2024/wordml/sdtformatlock" xmlns:w16se="http://schemas.microsoft.com/office/word/2015/wordml/symex" xmlns:wpg="http://schemas.microsoft.com/office/word/2010/wordprocessingGroup" xmlns:wpi="http://schemas.microsoft.com/office/word/2010/wordprocessingInk" xmlns:wne="http://schemas.microsoft.com/office/word/2006/wordml" xmlns:wps="http://schemas.microsoft.com/office/word/2010/wordprocessingShape" mc:Ignorable="w14 w15 w16se w16cid w16 w16cex w16sdtdh w16sdtfl w16du wp14">
   <w:p>
     <w:pPr>
       <w:pBdr>
@@ -3831,7 +3821,7 @@
 </file>
 
 <file path=word/footnotes.xml><?xml version="1.0" encoding="utf-8"?>
-<w:footnotes xmlns:wpc="http://schemas.microsoft.com/office/word/2010/wordprocessingCanvas" xmlns:cx="http://schemas.microsoft.com/office/drawing/2014/chartex" xmlns:cx1="http://schemas.microsoft.com/office/drawing/2015/9/8/chartex" xmlns:cx2="http://schemas.microsoft.com/office/drawing/2015/10/21/chartex" xmlns:cx3="http://schemas.microsoft.com/office/drawing/2016/5/9/chartex" xmlns:cx4="http://schemas.microsoft.com/office/drawing/2016/5/10/chartex" xmlns:cx5="http://schemas.microsoft.com/office/drawing/2016/5/11/chartex" xmlns:cx6="http://schemas.microsoft.com/office/drawing/2016/5/12/chartex" xmlns:cx7="http://schemas.microsoft.com/office/drawing/2016/5/13/chartex" xmlns:cx8="http://schemas.microsoft.com/office/drawing/2016/5/14/chartex" xmlns:mc="http://schemas.openxmlformats.org/markup-compatibility/2006" xmlns:aink="http://schemas.microsoft.com/office/drawing/2016/ink" xmlns:am3d="http://schemas.microsoft.com/office/drawing/2017/model3d" xmlns:o="urn:schemas-microsoft-com:office:office" xmlns:oel="http://schemas.microsoft.com/office/2019/extlst" xmlns:r="http://schemas.openxmlformats.org/officeDocument/2006/relationships" xmlns:m="http://schemas.openxmlformats.org/officeDocument/2006/math" xmlns:v="urn:schemas-microsoft-com:vml" xmlns:wp14="http://schemas.microsoft.com/office/word/2010/wordprocessingDrawing" xmlns:wp="http://schemas.openxmlformats.org/drawingml/2006/wordprocessingDrawing" xmlns:w10="urn:schemas-microsoft-com:office:word" xmlns:w="http://schemas.openxmlformats.org/wordprocessingml/2006/main" xmlns:w14="http://schemas.microsoft.com/office/word/2010/wordml" xmlns:w15="http://schemas.microsoft.com/office/word/2012/wordml" xmlns:w16cex="http://schemas.microsoft.com/office/word/2018/wordml/cex" xmlns:w16cid="http://schemas.microsoft.com/office/word/2016/wordml/cid" xmlns:w16="http://schemas.microsoft.com/office/word/2018/wordml" xmlns:w16du="http://schemas.microsoft.com/office/word/2023/wordml/word16du" xmlns:w16sdtdh="http://schemas.microsoft.com/office/word/2020/wordml/sdtdatahash" xmlns:w16se="http://schemas.microsoft.com/office/word/2015/wordml/symex" xmlns:wpg="http://schemas.microsoft.com/office/word/2010/wordprocessingGroup" xmlns:wpi="http://schemas.microsoft.com/office/word/2010/wordprocessingInk" xmlns:wne="http://schemas.microsoft.com/office/word/2006/wordml" xmlns:wps="http://schemas.microsoft.com/office/word/2010/wordprocessingShape" mc:Ignorable="w14 w15 w16se w16cid w16 w16cex w16sdtdh wp14">
+<w:footnotes xmlns:wpc="http://schemas.microsoft.com/office/word/2010/wordprocessingCanvas" xmlns:cx="http://schemas.microsoft.com/office/drawing/2014/chartex" xmlns:cx1="http://schemas.microsoft.com/office/drawing/2015/9/8/chartex" xmlns:cx2="http://schemas.microsoft.com/office/drawing/2015/10/21/chartex" xmlns:cx3="http://schemas.microsoft.com/office/drawing/2016/5/9/chartex" xmlns:cx4="http://schemas.microsoft.com/office/drawing/2016/5/10/chartex" xmlns:cx5="http://schemas.microsoft.com/office/drawing/2016/5/11/chartex" xmlns:cx6="http://schemas.microsoft.com/office/drawing/2016/5/12/chartex" xmlns:cx7="http://schemas.microsoft.com/office/drawing/2016/5/13/chartex" xmlns:cx8="http://schemas.microsoft.com/office/drawing/2016/5/14/chartex" xmlns:mc="http://schemas.openxmlformats.org/markup-compatibility/2006" xmlns:aink="http://schemas.microsoft.com/office/drawing/2016/ink" xmlns:am3d="http://schemas.microsoft.com/office/drawing/2017/model3d" xmlns:o="urn:schemas-microsoft-com:office:office" xmlns:oel="http://schemas.microsoft.com/office/2019/extlst" xmlns:r="http://schemas.openxmlformats.org/officeDocument/2006/relationships" xmlns:m="http://schemas.openxmlformats.org/officeDocument/2006/math" xmlns:v="urn:schemas-microsoft-com:vml" xmlns:wp14="http://schemas.microsoft.com/office/word/2010/wordprocessingDrawing" xmlns:wp="http://schemas.openxmlformats.org/drawingml/2006/wordprocessingDrawing" xmlns:w10="urn:schemas-microsoft-com:office:word" xmlns:w="http://schemas.openxmlformats.org/wordprocessingml/2006/main" xmlns:w14="http://schemas.microsoft.com/office/word/2010/wordml" xmlns:w15="http://schemas.microsoft.com/office/word/2012/wordml" xmlns:w16cex="http://schemas.microsoft.com/office/word/2018/wordml/cex" xmlns:w16cid="http://schemas.microsoft.com/office/word/2016/wordml/cid" xmlns:w16="http://schemas.microsoft.com/office/word/2018/wordml" xmlns:w16du="http://schemas.microsoft.com/office/word/2023/wordml/word16du" xmlns:w16sdtdh="http://schemas.microsoft.com/office/word/2020/wordml/sdtdatahash" xmlns:w16sdtfl="http://schemas.microsoft.com/office/word/2024/wordml/sdtformatlock" xmlns:w16se="http://schemas.microsoft.com/office/word/2015/wordml/symex" xmlns:wpg="http://schemas.microsoft.com/office/word/2010/wordprocessingGroup" xmlns:wpi="http://schemas.microsoft.com/office/word/2010/wordprocessingInk" xmlns:wne="http://schemas.microsoft.com/office/word/2006/wordml" xmlns:wps="http://schemas.microsoft.com/office/word/2010/wordprocessingShape" mc:Ignorable="w14 w15 w16se w16cid w16 w16cex w16sdtdh w16sdtfl w16du wp14">
   <w:footnote w:type="separator" w:id="-1">
     <w:p>
       <w:pPr>
@@ -3856,7 +3846,7 @@
 </file>
 
 <file path=word/header1.xml><?xml version="1.0" encoding="utf-8"?>
-<w:hdr xmlns:wpc="http://schemas.microsoft.com/office/word/2010/wordprocessingCanvas" xmlns:cx="http://schemas.microsoft.com/office/drawing/2014/chartex" xmlns:cx1="http://schemas.microsoft.com/office/drawing/2015/9/8/chartex" xmlns:cx2="http://schemas.microsoft.com/office/drawing/2015/10/21/chartex" xmlns:cx3="http://schemas.microsoft.com/office/drawing/2016/5/9/chartex" xmlns:cx4="http://schemas.microsoft.com/office/drawing/2016/5/10/chartex" xmlns:cx5="http://schemas.microsoft.com/office/drawing/2016/5/11/chartex" xmlns:cx6="http://schemas.microsoft.com/office/drawing/2016/5/12/chartex" xmlns:cx7="http://schemas.microsoft.com/office/drawing/2016/5/13/chartex" xmlns:cx8="http://schemas.microsoft.com/office/drawing/2016/5/14/chartex" xmlns:mc="http://schemas.openxmlformats.org/markup-compatibility/2006" xmlns:aink="http://schemas.microsoft.com/office/drawing/2016/ink" xmlns:am3d="http://schemas.microsoft.com/office/drawing/2017/model3d" xmlns:o="urn:schemas-microsoft-com:office:office" xmlns:oel="http://schemas.microsoft.com/office/2019/extlst" xmlns:r="http://schemas.openxmlformats.org/officeDocument/2006/relationships" xmlns:m="http://schemas.openxmlformats.org/officeDocument/2006/math" xmlns:v="urn:schemas-microsoft-com:vml" xmlns:wp14="http://schemas.microsoft.com/office/word/2010/wordprocessingDrawing" xmlns:wp="http://schemas.openxmlformats.org/drawingml/2006/wordprocessingDrawing" xmlns:w10="urn:schemas-microsoft-com:office:word" xmlns:w="http://schemas.openxmlformats.org/wordprocessingml/2006/main" xmlns:w14="http://schemas.microsoft.com/office/word/2010/wordml" xmlns:w15="http://schemas.microsoft.com/office/word/2012/wordml" xmlns:w16cex="http://schemas.microsoft.com/office/word/2018/wordml/cex" xmlns:w16cid="http://schemas.microsoft.com/office/word/2016/wordml/cid" xmlns:w16="http://schemas.microsoft.com/office/word/2018/wordml" xmlns:w16du="http://schemas.microsoft.com/office/word/2023/wordml/word16du" xmlns:w16sdtdh="http://schemas.microsoft.com/office/word/2020/wordml/sdtdatahash" xmlns:w16se="http://schemas.microsoft.com/office/word/2015/wordml/symex" xmlns:wpg="http://schemas.microsoft.com/office/word/2010/wordprocessingGroup" xmlns:wpi="http://schemas.microsoft.com/office/word/2010/wordprocessingInk" xmlns:wne="http://schemas.microsoft.com/office/word/2006/wordml" xmlns:wps="http://schemas.microsoft.com/office/word/2010/wordprocessingShape" mc:Ignorable="w14 w15 w16se w16cid w16 w16cex w16sdtdh wp14">
+<w:hdr xmlns:wpc="http://schemas.microsoft.com/office/word/2010/wordprocessingCanvas" xmlns:cx="http://schemas.microsoft.com/office/drawing/2014/chartex" xmlns:cx1="http://schemas.microsoft.com/office/drawing/2015/9/8/chartex" xmlns:cx2="http://schemas.microsoft.com/office/drawing/2015/10/21/chartex" xmlns:cx3="http://schemas.microsoft.com/office/drawing/2016/5/9/chartex" xmlns:cx4="http://schemas.microsoft.com/office/drawing/2016/5/10/chartex" xmlns:cx5="http://schemas.microsoft.com/office/drawing/2016/5/11/chartex" xmlns:cx6="http://schemas.microsoft.com/office/drawing/2016/5/12/chartex" xmlns:cx7="http://schemas.microsoft.com/office/drawing/2016/5/13/chartex" xmlns:cx8="http://schemas.microsoft.com/office/drawing/2016/5/14/chartex" xmlns:mc="http://schemas.openxmlformats.org/markup-compatibility/2006" xmlns:aink="http://schemas.microsoft.com/office/drawing/2016/ink" xmlns:am3d="http://schemas.microsoft.com/office/drawing/2017/model3d" xmlns:o="urn:schemas-microsoft-com:office:office" xmlns:oel="http://schemas.microsoft.com/office/2019/extlst" xmlns:r="http://schemas.openxmlformats.org/officeDocument/2006/relationships" xmlns:m="http://schemas.openxmlformats.org/officeDocument/2006/math" xmlns:v="urn:schemas-microsoft-com:vml" xmlns:wp14="http://schemas.microsoft.com/office/word/2010/wordprocessingDrawing" xmlns:wp="http://schemas.openxmlformats.org/drawingml/2006/wordprocessingDrawing" xmlns:w10="urn:schemas-microsoft-com:office:word" xmlns:w="http://schemas.openxmlformats.org/wordprocessingml/2006/main" xmlns:w14="http://schemas.microsoft.com/office/word/2010/wordml" xmlns:w15="http://schemas.microsoft.com/office/word/2012/wordml" xmlns:w16cex="http://schemas.microsoft.com/office/word/2018/wordml/cex" xmlns:w16cid="http://schemas.microsoft.com/office/word/2016/wordml/cid" xmlns:w16="http://schemas.microsoft.com/office/word/2018/wordml" xmlns:w16du="http://schemas.microsoft.com/office/word/2023/wordml/word16du" xmlns:w16sdtdh="http://schemas.microsoft.com/office/word/2020/wordml/sdtdatahash" xmlns:w16sdtfl="http://schemas.microsoft.com/office/word/2024/wordml/sdtformatlock" xmlns:w16se="http://schemas.microsoft.com/office/word/2015/wordml/symex" xmlns:wpg="http://schemas.microsoft.com/office/word/2010/wordprocessingGroup" xmlns:wpi="http://schemas.microsoft.com/office/word/2010/wordprocessingInk" xmlns:wne="http://schemas.microsoft.com/office/word/2006/wordml" xmlns:wps="http://schemas.microsoft.com/office/word/2010/wordprocessingShape" mc:Ignorable="w14 w15 w16se w16cid w16 w16cex w16sdtdh w16sdtfl w16du wp14">
   <w:p>
     <w:pPr>
       <w:pStyle w:val="Header"/>
@@ -3902,7 +3892,7 @@
 </file>
 
 <file path=word/header2.xml><?xml version="1.0" encoding="utf-8"?>
-<w:hdr xmlns:wpc="http://schemas.microsoft.com/office/word/2010/wordprocessingCanvas" xmlns:cx="http://schemas.microsoft.com/office/drawing/2014/chartex" xmlns:cx1="http://schemas.microsoft.com/office/drawing/2015/9/8/chartex" xmlns:cx2="http://schemas.microsoft.com/office/drawing/2015/10/21/chartex" xmlns:cx3="http://schemas.microsoft.com/office/drawing/2016/5/9/chartex" xmlns:cx4="http://schemas.microsoft.com/office/drawing/2016/5/10/chartex" xmlns:cx5="http://schemas.microsoft.com/office/drawing/2016/5/11/chartex" xmlns:cx6="http://schemas.microsoft.com/office/drawing/2016/5/12/chartex" xmlns:cx7="http://schemas.microsoft.com/office/drawing/2016/5/13/chartex" xmlns:cx8="http://schemas.microsoft.com/office/drawing/2016/5/14/chartex" xmlns:mc="http://schemas.openxmlformats.org/markup-compatibility/2006" xmlns:aink="http://schemas.microsoft.com/office/drawing/2016/ink" xmlns:am3d="http://schemas.microsoft.com/office/drawing/2017/model3d" xmlns:o="urn:schemas-microsoft-com:office:office" xmlns:oel="http://schemas.microsoft.com/office/2019/extlst" xmlns:r="http://schemas.openxmlformats.org/officeDocument/2006/relationships" xmlns:m="http://schemas.openxmlformats.org/officeDocument/2006/math" xmlns:v="urn:schemas-microsoft-com:vml" xmlns:wp14="http://schemas.microsoft.com/office/word/2010/wordprocessingDrawing" xmlns:wp="http://schemas.openxmlformats.org/drawingml/2006/wordprocessingDrawing" xmlns:w10="urn:schemas-microsoft-com:office:word" xmlns:w="http://schemas.openxmlformats.org/wordprocessingml/2006/main" xmlns:w14="http://schemas.microsoft.com/office/word/2010/wordml" xmlns:w15="http://schemas.microsoft.com/office/word/2012/wordml" xmlns:w16cex="http://schemas.microsoft.com/office/word/2018/wordml/cex" xmlns:w16cid="http://schemas.microsoft.com/office/word/2016/wordml/cid" xmlns:w16="http://schemas.microsoft.com/office/word/2018/wordml" xmlns:w16du="http://schemas.microsoft.com/office/word/2023/wordml/word16du" xmlns:w16sdtdh="http://schemas.microsoft.com/office/word/2020/wordml/sdtdatahash" xmlns:w16se="http://schemas.microsoft.com/office/word/2015/wordml/symex" xmlns:wpg="http://schemas.microsoft.com/office/word/2010/wordprocessingGroup" xmlns:wpi="http://schemas.microsoft.com/office/word/2010/wordprocessingInk" xmlns:wne="http://schemas.microsoft.com/office/word/2006/wordml" xmlns:wps="http://schemas.microsoft.com/office/word/2010/wordprocessingShape" mc:Ignorable="w14 w15 w16se w16cid w16 w16cex w16sdtdh wp14">
+<w:hdr xmlns:wpc="http://schemas.microsoft.com/office/word/2010/wordprocessingCanvas" xmlns:cx="http://schemas.microsoft.com/office/drawing/2014/chartex" xmlns:cx1="http://schemas.microsoft.com/office/drawing/2015/9/8/chartex" xmlns:cx2="http://schemas.microsoft.com/office/drawing/2015/10/21/chartex" xmlns:cx3="http://schemas.microsoft.com/office/drawing/2016/5/9/chartex" xmlns:cx4="http://schemas.microsoft.com/office/drawing/2016/5/10/chartex" xmlns:cx5="http://schemas.microsoft.com/office/drawing/2016/5/11/chartex" xmlns:cx6="http://schemas.microsoft.com/office/drawing/2016/5/12/chartex" xmlns:cx7="http://schemas.microsoft.com/office/drawing/2016/5/13/chartex" xmlns:cx8="http://schemas.microsoft.com/office/drawing/2016/5/14/chartex" xmlns:mc="http://schemas.openxmlformats.org/markup-compatibility/2006" xmlns:aink="http://schemas.microsoft.com/office/drawing/2016/ink" xmlns:am3d="http://schemas.microsoft.com/office/drawing/2017/model3d" xmlns:o="urn:schemas-microsoft-com:office:office" xmlns:oel="http://schemas.microsoft.com/office/2019/extlst" xmlns:r="http://schemas.openxmlformats.org/officeDocument/2006/relationships" xmlns:m="http://schemas.openxmlformats.org/officeDocument/2006/math" xmlns:v="urn:schemas-microsoft-com:vml" xmlns:wp14="http://schemas.microsoft.com/office/word/2010/wordprocessingDrawing" xmlns:wp="http://schemas.openxmlformats.org/drawingml/2006/wordprocessingDrawing" xmlns:w10="urn:schemas-microsoft-com:office:word" xmlns:w="http://schemas.openxmlformats.org/wordprocessingml/2006/main" xmlns:w14="http://schemas.microsoft.com/office/word/2010/wordml" xmlns:w15="http://schemas.microsoft.com/office/word/2012/wordml" xmlns:w16cex="http://schemas.microsoft.com/office/word/2018/wordml/cex" xmlns:w16cid="http://schemas.microsoft.com/office/word/2016/wordml/cid" xmlns:w16="http://schemas.microsoft.com/office/word/2018/wordml" xmlns:w16du="http://schemas.microsoft.com/office/word/2023/wordml/word16du" xmlns:w16sdtdh="http://schemas.microsoft.com/office/word/2020/wordml/sdtdatahash" xmlns:w16sdtfl="http://schemas.microsoft.com/office/word/2024/wordml/sdtformatlock" xmlns:w16se="http://schemas.microsoft.com/office/word/2015/wordml/symex" xmlns:wpg="http://schemas.microsoft.com/office/word/2010/wordprocessingGroup" xmlns:wpi="http://schemas.microsoft.com/office/word/2010/wordprocessingInk" xmlns:wne="http://schemas.microsoft.com/office/word/2006/wordml" xmlns:wps="http://schemas.microsoft.com/office/word/2010/wordprocessingShape" mc:Ignorable="w14 w15 w16se w16cid w16 w16cex w16sdtdh w16sdtfl w16du wp14">
   <w:tbl>
     <w:tblPr>
       <w:tblStyle w:val="TableGrid"/>
@@ -4372,7 +4362,7 @@
 </file>
 
 <file path=word/numbering.xml><?xml version="1.0" encoding="utf-8"?>
-<w:numbering xmlns:wpc="http://schemas.microsoft.com/office/word/2010/wordprocessingCanvas" xmlns:cx="http://schemas.microsoft.com/office/drawing/2014/chartex" xmlns:cx1="http://schemas.microsoft.com/office/drawing/2015/9/8/chartex" xmlns:cx2="http://schemas.microsoft.com/office/drawing/2015/10/21/chartex" xmlns:cx3="http://schemas.microsoft.com/office/drawing/2016/5/9/chartex" xmlns:cx4="http://schemas.microsoft.com/office/drawing/2016/5/10/chartex" xmlns:cx5="http://schemas.microsoft.com/office/drawing/2016/5/11/chartex" xmlns:cx6="http://schemas.microsoft.com/office/drawing/2016/5/12/chartex" xmlns:cx7="http://schemas.microsoft.com/office/drawing/2016/5/13/chartex" xmlns:cx8="http://schemas.microsoft.com/office/drawing/2016/5/14/chartex" xmlns:mc="http://schemas.openxmlformats.org/markup-compatibility/2006" xmlns:aink="http://schemas.microsoft.com/office/drawing/2016/ink" xmlns:am3d="http://schemas.microsoft.com/office/drawing/2017/model3d" xmlns:o="urn:schemas-microsoft-com:office:office" xmlns:oel="http://schemas.microsoft.com/office/2019/extlst" xmlns:r="http://schemas.openxmlformats.org/officeDocument/2006/relationships" xmlns:m="http://schemas.openxmlformats.org/officeDocument/2006/math" xmlns:v="urn:schemas-microsoft-com:vml" xmlns:wp14="http://schemas.microsoft.com/office/word/2010/wordprocessingDrawing" xmlns:wp="http://schemas.openxmlformats.org/drawingml/2006/wordprocessingDrawing" xmlns:w10="urn:schemas-microsoft-com:office:word" xmlns:w="http://schemas.openxmlformats.org/wordprocessingml/2006/main" xmlns:w14="http://schemas.microsoft.com/office/word/2010/wordml" xmlns:w15="http://schemas.microsoft.com/office/word/2012/wordml" xmlns:w16cex="http://schemas.microsoft.com/office/word/2018/wordml/cex" xmlns:w16cid="http://schemas.microsoft.com/office/word/2016/wordml/cid" xmlns:w16="http://schemas.microsoft.com/office/word/2018/wordml" xmlns:w16du="http://schemas.microsoft.com/office/word/2023/wordml/word16du" xmlns:w16sdtdh="http://schemas.microsoft.com/office/word/2020/wordml/sdtdatahash" xmlns:w16se="http://schemas.microsoft.com/office/word/2015/wordml/symex" xmlns:wpg="http://schemas.microsoft.com/office/word/2010/wordprocessingGroup" xmlns:wpi="http://schemas.microsoft.com/office/word/2010/wordprocessingInk" xmlns:wne="http://schemas.microsoft.com/office/word/2006/wordml" xmlns:wps="http://schemas.microsoft.com/office/word/2010/wordprocessingShape" mc:Ignorable="w14 w15 w16se w16cid w16 w16cex w16sdtdh wp14">
+<w:numbering xmlns:wpc="http://schemas.microsoft.com/office/word/2010/wordprocessingCanvas" xmlns:cx="http://schemas.microsoft.com/office/drawing/2014/chartex" xmlns:cx1="http://schemas.microsoft.com/office/drawing/2015/9/8/chartex" xmlns:cx2="http://schemas.microsoft.com/office/drawing/2015/10/21/chartex" xmlns:cx3="http://schemas.microsoft.com/office/drawing/2016/5/9/chartex" xmlns:cx4="http://schemas.microsoft.com/office/drawing/2016/5/10/chartex" xmlns:cx5="http://schemas.microsoft.com/office/drawing/2016/5/11/chartex" xmlns:cx6="http://schemas.microsoft.com/office/drawing/2016/5/12/chartex" xmlns:cx7="http://schemas.microsoft.com/office/drawing/2016/5/13/chartex" xmlns:cx8="http://schemas.microsoft.com/office/drawing/2016/5/14/chartex" xmlns:mc="http://schemas.openxmlformats.org/markup-compatibility/2006" xmlns:aink="http://schemas.microsoft.com/office/drawing/2016/ink" xmlns:am3d="http://schemas.microsoft.com/office/drawing/2017/model3d" xmlns:o="urn:schemas-microsoft-com:office:office" xmlns:oel="http://schemas.microsoft.com/office/2019/extlst" xmlns:r="http://schemas.openxmlformats.org/officeDocument/2006/relationships" xmlns:m="http://schemas.openxmlformats.org/officeDocument/2006/math" xmlns:v="urn:schemas-microsoft-com:vml" xmlns:wp14="http://schemas.microsoft.com/office/word/2010/wordprocessingDrawing" xmlns:wp="http://schemas.openxmlformats.org/drawingml/2006/wordprocessingDrawing" xmlns:w10="urn:schemas-microsoft-com:office:word" xmlns:w="http://schemas.openxmlformats.org/wordprocessingml/2006/main" xmlns:w14="http://schemas.microsoft.com/office/word/2010/wordml" xmlns:w15="http://schemas.microsoft.com/office/word/2012/wordml" xmlns:w16cex="http://schemas.microsoft.com/office/word/2018/wordml/cex" xmlns:w16cid="http://schemas.microsoft.com/office/word/2016/wordml/cid" xmlns:w16="http://schemas.microsoft.com/office/word/2018/wordml" xmlns:w16du="http://schemas.microsoft.com/office/word/2023/wordml/word16du" xmlns:w16sdtdh="http://schemas.microsoft.com/office/word/2020/wordml/sdtdatahash" xmlns:w16sdtfl="http://schemas.microsoft.com/office/word/2024/wordml/sdtformatlock" xmlns:w16se="http://schemas.microsoft.com/office/word/2015/wordml/symex" xmlns:wpg="http://schemas.microsoft.com/office/word/2010/wordprocessingGroup" xmlns:wpi="http://schemas.microsoft.com/office/word/2010/wordprocessingInk" xmlns:wne="http://schemas.microsoft.com/office/word/2006/wordml" xmlns:wps="http://schemas.microsoft.com/office/word/2010/wordprocessingShape" mc:Ignorable="w14 w15 w16se w16cid w16 w16cex w16sdtdh w16sdtfl w16du wp14">
   <w:abstractNum w:abstractNumId="0" w15:restartNumberingAfterBreak="0">
     <w:nsid w:val="01E14489"/>
     <w:multiLevelType w:val="hybridMultilevel"/>
@@ -5689,7 +5679,7 @@
 </file>
 
 <file path=word/styles.xml><?xml version="1.0" encoding="utf-8"?>
-<w:styles xmlns:mc="http://schemas.openxmlformats.org/markup-compatibility/2006" xmlns:r="http://schemas.openxmlformats.org/officeDocument/2006/relationships" xmlns:w="http://schemas.openxmlformats.org/wordprocessingml/2006/main" xmlns:w14="http://schemas.microsoft.com/office/word/2010/wordml" xmlns:w15="http://schemas.microsoft.com/office/word/2012/wordml" xmlns:w16cex="http://schemas.microsoft.com/office/word/2018/wordml/cex" xmlns:w16cid="http://schemas.microsoft.com/office/word/2016/wordml/cid" xmlns:w16="http://schemas.microsoft.com/office/word/2018/wordml" xmlns:w16sdtdh="http://schemas.microsoft.com/office/word/2020/wordml/sdtdatahash" xmlns:w16se="http://schemas.microsoft.com/office/word/2015/wordml/symex" mc:Ignorable="w14 w15 w16se w16cid w16 w16cex w16sdtdh">
+<w:styles xmlns:mc="http://schemas.openxmlformats.org/markup-compatibility/2006" xmlns:r="http://schemas.openxmlformats.org/officeDocument/2006/relationships" xmlns:w="http://schemas.openxmlformats.org/wordprocessingml/2006/main" xmlns:w14="http://schemas.microsoft.com/office/word/2010/wordml" xmlns:w15="http://schemas.microsoft.com/office/word/2012/wordml" xmlns:w16cex="http://schemas.microsoft.com/office/word/2018/wordml/cex" xmlns:w16cid="http://schemas.microsoft.com/office/word/2016/wordml/cid" xmlns:w16="http://schemas.microsoft.com/office/word/2018/wordml" xmlns:w16du="http://schemas.microsoft.com/office/word/2023/wordml/word16du" xmlns:w16sdtdh="http://schemas.microsoft.com/office/word/2020/wordml/sdtdatahash" xmlns:w16sdtfl="http://schemas.microsoft.com/office/word/2024/wordml/sdtformatlock" xmlns:w16se="http://schemas.microsoft.com/office/word/2015/wordml/symex" mc:Ignorable="w14 w15 w16se w16cid w16 w16cex w16sdtdh w16sdtfl w16du">
   <w:docDefaults>
     <w:rPrDefault>
       <w:rPr>
@@ -6957,15 +6947,21 @@
 </file>
 
 <file path=customXml/item1.xml><?xml version="1.0" encoding="utf-8"?>
-<?mso-contentType ?>
-<FormTemplates xmlns="http://schemas.microsoft.com/sharepoint/v3/contenttype/forms">
-  <Display>DocumentLibraryForm</Display>
-  <Edit>DocumentLibraryForm</Edit>
-  <New>DocumentLibraryForm</New>
-</FormTemplates>
+<p:properties xmlns:p="http://schemas.microsoft.com/office/2006/metadata/properties" xmlns:xsi="http://www.w3.org/2001/XMLSchema-instance" xmlns:pc="http://schemas.microsoft.com/office/infopath/2007/PartnerControls">
+  <documentManagement>
+    <lcf76f155ced4ddcb4097134ff3c332f xmlns="08f57f63-f85a-47e3-9783-aaa03c72f2b9">
+      <Terms xmlns="http://schemas.microsoft.com/office/infopath/2007/PartnerControls"/>
+    </lcf76f155ced4ddcb4097134ff3c332f>
+    <TaxCatchAll xmlns="0df31bf2-6bab-4ae2-8674-eff779d5523c" xsi:nil="true"/>
+  </documentManagement>
+</p:properties>
 </file>
 
 <file path=customXml/item2.xml><?xml version="1.0" encoding="utf-8"?>
+<b:Sources xmlns:b="http://schemas.openxmlformats.org/officeDocument/2006/bibliography" xmlns="http://schemas.openxmlformats.org/officeDocument/2006/bibliography" SelectedStyle="\APASixthEditionOfficeOnline.xsl" StyleName="APA" Version="6"/>
+</file>
+
+<file path=customXml/item3.xml><?xml version="1.0" encoding="utf-8"?>
 <ct:contentTypeSchema xmlns:ct="http://schemas.microsoft.com/office/2006/metadata/contentType" xmlns:ma="http://schemas.microsoft.com/office/2006/metadata/properties/metaAttributes" ct:_="" ma:_="" ma:contentTypeName="Document" ma:contentTypeID="0x0101002809C2CB52B320428DD31C3027B0EA15" ma:contentTypeVersion="11" ma:contentTypeDescription="Create a new document." ma:contentTypeScope="" ma:versionID="050d9629a693770c4e33d21d485be3fd">
   <xsd:schema xmlns:xsd="http://www.w3.org/2001/XMLSchema" xmlns:xs="http://www.w3.org/2001/XMLSchema" xmlns:p="http://schemas.microsoft.com/office/2006/metadata/properties" xmlns:ns2="08f57f63-f85a-47e3-9783-aaa03c72f2b9" xmlns:ns3="0df31bf2-6bab-4ae2-8674-eff779d5523c" targetNamespace="http://schemas.microsoft.com/office/2006/metadata/properties" ma:root="true" ma:fieldsID="52bbe3595c56b4ff03947365298adcb9" ns2:_="" ns3:_="">
     <xsd:import namespace="08f57f63-f85a-47e3-9783-aaa03c72f2b9"/>
@@ -7160,34 +7156,27 @@
 </ct:contentTypeSchema>
 </file>
 
-<file path=customXml/item3.xml><?xml version="1.0" encoding="utf-8"?>
-<b:Sources xmlns:b="http://schemas.openxmlformats.org/officeDocument/2006/bibliography" xmlns="http://schemas.openxmlformats.org/officeDocument/2006/bibliography" SelectedStyle="\APASixthEditionOfficeOnline.xsl" StyleName="APA" Version="6"/>
-</file>
-
 <file path=customXml/item4.xml><?xml version="1.0" encoding="utf-8"?>
-<p:properties xmlns:p="http://schemas.microsoft.com/office/2006/metadata/properties" xmlns:xsi="http://www.w3.org/2001/XMLSchema-instance" xmlns:pc="http://schemas.microsoft.com/office/infopath/2007/PartnerControls">
-  <documentManagement>
-    <lcf76f155ced4ddcb4097134ff3c332f xmlns="08f57f63-f85a-47e3-9783-aaa03c72f2b9">
-      <Terms xmlns="http://schemas.microsoft.com/office/infopath/2007/PartnerControls"/>
-    </lcf76f155ced4ddcb4097134ff3c332f>
-    <TaxCatchAll xmlns="0df31bf2-6bab-4ae2-8674-eff779d5523c" xsi:nil="true"/>
-  </documentManagement>
-</p:properties>
+<?mso-contentType ?>
+<FormTemplates xmlns="http://schemas.microsoft.com/sharepoint/v3/contenttype/forms">
+  <Display>DocumentLibraryForm</Display>
+  <Edit>DocumentLibraryForm</Edit>
+  <New>DocumentLibraryForm</New>
+</FormTemplates>
 </file>
 
 <file path=customXml/itemProps1.xml><?xml version="1.0" encoding="utf-8"?>
-<ds:datastoreItem xmlns:ds="http://schemas.openxmlformats.org/officeDocument/2006/customXml" ds:itemID="{55CB280E-15BC-44C1-8883-CCBAD2EAB1F1}">
+<ds:datastoreItem xmlns:ds="http://schemas.openxmlformats.org/officeDocument/2006/customXml" ds:itemID="{40856CDE-C410-41C2-B0E1-AB3146847A92}">
   <ds:schemaRefs>
-    <ds:schemaRef ds:uri="http://schemas.microsoft.com/sharepoint/v3/contenttype/forms"/>
+    <ds:schemaRef ds:uri="http://schemas.microsoft.com/office/2006/metadata/properties"/>
+    <ds:schemaRef ds:uri="http://schemas.microsoft.com/office/infopath/2007/PartnerControls"/>
+    <ds:schemaRef ds:uri="08f57f63-f85a-47e3-9783-aaa03c72f2b9"/>
+    <ds:schemaRef ds:uri="0df31bf2-6bab-4ae2-8674-eff779d5523c"/>
   </ds:schemaRefs>
 </ds:datastoreItem>
 </file>
 
 <file path=customXml/itemProps2.xml><?xml version="1.0" encoding="utf-8"?>
-<ds:datastoreItem xmlns:ds="http://schemas.openxmlformats.org/officeDocument/2006/customXml" ds:itemID="{735C9523-9D80-4601-835E-0AB090FD43A3}"/>
-</file>
-
-<file path=customXml/itemProps3.xml><?xml version="1.0" encoding="utf-8"?>
 <ds:datastoreItem xmlns:ds="http://schemas.openxmlformats.org/officeDocument/2006/customXml" ds:itemID="{37924BFB-22EE-4261-A0AA-3AA7CD608498}">
   <ds:schemaRefs>
     <ds:schemaRef ds:uri="http://schemas.openxmlformats.org/officeDocument/2006/bibliography"/>
@@ -7195,13 +7184,29 @@
 </ds:datastoreItem>
 </file>
 
+<file path=customXml/itemProps3.xml><?xml version="1.0" encoding="utf-8"?>
+<ds:datastoreItem xmlns:ds="http://schemas.openxmlformats.org/officeDocument/2006/customXml" ds:itemID="{735C9523-9D80-4601-835E-0AB090FD43A3}">
+  <ds:schemaRefs>
+    <ds:schemaRef ds:uri="http://schemas.microsoft.com/office/2006/metadata/contentType"/>
+    <ds:schemaRef ds:uri="http://schemas.microsoft.com/office/2006/metadata/properties/metaAttributes"/>
+    <ds:schemaRef ds:uri="http://www.w3.org/2001/XMLSchema"/>
+    <ds:schemaRef ds:uri="http://schemas.microsoft.com/office/2006/metadata/properties"/>
+    <ds:schemaRef ds:uri="08f57f63-f85a-47e3-9783-aaa03c72f2b9"/>
+    <ds:schemaRef ds:uri="0df31bf2-6bab-4ae2-8674-eff779d5523c"/>
+    <ds:schemaRef ds:uri="http://schemas.microsoft.com/office/2006/documentManagement/types"/>
+    <ds:schemaRef ds:uri="http://schemas.microsoft.com/office/infopath/2007/PartnerControls"/>
+    <ds:schemaRef ds:uri="http://schemas.openxmlformats.org/package/2006/metadata/core-properties"/>
+    <ds:schemaRef ds:uri="http://purl.org/dc/elements/1.1/"/>
+    <ds:schemaRef ds:uri="http://purl.org/dc/terms/"/>
+    <ds:schemaRef ds:uri="http://schemas.microsoft.com/internal/obd"/>
+  </ds:schemaRefs>
+</ds:datastoreItem>
+</file>
+
 <file path=customXml/itemProps4.xml><?xml version="1.0" encoding="utf-8"?>
-<ds:datastoreItem xmlns:ds="http://schemas.openxmlformats.org/officeDocument/2006/customXml" ds:itemID="{40856CDE-C410-41C2-B0E1-AB3146847A92}">
+<ds:datastoreItem xmlns:ds="http://schemas.openxmlformats.org/officeDocument/2006/customXml" ds:itemID="{55CB280E-15BC-44C1-8883-CCBAD2EAB1F1}">
   <ds:schemaRefs>
-    <ds:schemaRef ds:uri="http://schemas.microsoft.com/office/2006/metadata/properties"/>
-    <ds:schemaRef ds:uri="http://schemas.microsoft.com/office/infopath/2007/PartnerControls"/>
-    <ds:schemaRef ds:uri="45a22ea3-c166-4d4e-bc4d-089d2c624f9b"/>
-    <ds:schemaRef ds:uri="294eb488-1f4f-4301-b6c6-05426606e21f"/>
+    <ds:schemaRef ds:uri="http://schemas.microsoft.com/sharepoint/v3/contenttype/forms"/>
   </ds:schemaRefs>
 </ds:datastoreItem>
 </file>
</xml_diff>